<commit_message>
Setup deno and documentation
</commit_message>
<xml_diff>
--- a/docs/output.docx
+++ b/docs/output.docx
@@ -7,15 +7,19 @@
         <w:pStyle w:val="Title"/>
       </w:pPr>
       <w:r>
-        <w:t xml:space="preserve">TODO</w:t>
-      </w:r>
-    </w:p>
-    <w:p>
-      <w:pPr>
-        <w:pStyle w:val="Subtitle"/>
-      </w:pPr>
-      <w:r>
-        <w:t xml:space="preserve">présentation</w:t>
+        <w:t xml:space="preserve">Baldir</w:t>
+      </w:r>
+      <w:r>
+        <w:t xml:space="preserve"> </w:t>
+      </w:r>
+      <w:r>
+        <w:t xml:space="preserve">VCF</w:t>
+      </w:r>
+      <w:r>
+        <w:t xml:space="preserve"> </w:t>
+      </w:r>
+      <w:r>
+        <w:t xml:space="preserve">Tools</w:t>
       </w:r>
     </w:p>
     <w:p>
@@ -23,7 +27,13 @@
         <w:pStyle w:val="Author"/>
       </w:pPr>
       <w:r>
-        <w:t xml:space="preserve">Auteur</w:t>
+        <w:t xml:space="preserve">Marc</w:t>
+      </w:r>
+      <w:r>
+        <w:t xml:space="preserve"> </w:t>
+      </w:r>
+      <w:r>
+        <w:t xml:space="preserve">Bouvier</w:t>
       </w:r>
     </w:p>
     <w:p>
@@ -31,7 +41,7 @@
         <w:pStyle w:val="Date"/>
       </w:pPr>
       <w:r>
-        <w:t xml:space="preserve">2022-10-07</w:t>
+        <w:t xml:space="preserve">2022-10-12</w:t>
       </w:r>
     </w:p>
     <w:sdt>
@@ -206,6 +216,177 @@
         <w:rPr>
           <w:rStyle w:val="FunctionTok"/>
         </w:rPr>
+        <w:t xml:space="preserve">deno-test</w:t>
+      </w:r>
+      <w:r>
+        <w:rPr>
+          <w:rStyle w:val="KeywordTok"/>
+        </w:rPr>
+        <w:t xml:space="preserve">:</w:t>
+      </w:r>
+      <w:r>
+        <w:br/>
+      </w:r>
+      <w:r>
+        <w:rPr>
+          <w:rStyle w:val="AttributeTok"/>
+        </w:rPr>
+        <w:t xml:space="preserve">    </w:t>
+      </w:r>
+      <w:r>
+        <w:rPr>
+          <w:rStyle w:val="FunctionTok"/>
+        </w:rPr>
+        <w:t xml:space="preserve">image</w:t>
+      </w:r>
+      <w:r>
+        <w:rPr>
+          <w:rStyle w:val="KeywordTok"/>
+        </w:rPr>
+        <w:t xml:space="preserve">:</w:t>
+      </w:r>
+      <w:r>
+        <w:rPr>
+          <w:rStyle w:val="AttributeTok"/>
+        </w:rPr>
+        <w:t xml:space="preserve"> </w:t>
+      </w:r>
+      <w:r>
+        <w:rPr>
+          <w:rStyle w:val="StringTok"/>
+        </w:rPr>
+        <w:t xml:space="preserve">"denoland/deno:alpine"</w:t>
+      </w:r>
+      <w:r>
+        <w:br/>
+      </w:r>
+      <w:r>
+        <w:rPr>
+          <w:rStyle w:val="AttributeTok"/>
+        </w:rPr>
+        <w:t xml:space="preserve">    </w:t>
+      </w:r>
+      <w:r>
+        <w:rPr>
+          <w:rStyle w:val="FunctionTok"/>
+        </w:rPr>
+        <w:t xml:space="preserve">working_dir</w:t>
+      </w:r>
+      <w:r>
+        <w:rPr>
+          <w:rStyle w:val="KeywordTok"/>
+        </w:rPr>
+        <w:t xml:space="preserve">:</w:t>
+      </w:r>
+      <w:r>
+        <w:rPr>
+          <w:rStyle w:val="AttributeTok"/>
+        </w:rPr>
+        <w:t xml:space="preserve"> </w:t>
+      </w:r>
+      <w:r>
+        <w:rPr>
+          <w:rStyle w:val="StringTok"/>
+        </w:rPr>
+        <w:t xml:space="preserve">"/app"</w:t>
+      </w:r>
+      <w:r>
+        <w:br/>
+      </w:r>
+      <w:r>
+        <w:rPr>
+          <w:rStyle w:val="AttributeTok"/>
+        </w:rPr>
+        <w:t xml:space="preserve">    </w:t>
+      </w:r>
+      <w:r>
+        <w:rPr>
+          <w:rStyle w:val="FunctionTok"/>
+        </w:rPr>
+        <w:t xml:space="preserve">volumes</w:t>
+      </w:r>
+      <w:r>
+        <w:rPr>
+          <w:rStyle w:val="KeywordTok"/>
+        </w:rPr>
+        <w:t xml:space="preserve">:</w:t>
+      </w:r>
+      <w:r>
+        <w:br/>
+      </w:r>
+      <w:r>
+        <w:rPr>
+          <w:rStyle w:val="AttributeTok"/>
+        </w:rPr>
+        <w:t xml:space="preserve">      </w:t>
+      </w:r>
+      <w:r>
+        <w:rPr>
+          <w:rStyle w:val="KeywordTok"/>
+        </w:rPr>
+        <w:t xml:space="preserve">-</w:t>
+      </w:r>
+      <w:r>
+        <w:rPr>
+          <w:rStyle w:val="AttributeTok"/>
+        </w:rPr>
+        <w:t xml:space="preserve"> </w:t>
+      </w:r>
+      <w:r>
+        <w:rPr>
+          <w:rStyle w:val="StringTok"/>
+        </w:rPr>
+        <w:t xml:space="preserve">"./:/app"</w:t>
+      </w:r>
+      <w:r>
+        <w:br/>
+      </w:r>
+      <w:r>
+        <w:rPr>
+          <w:rStyle w:val="AttributeTok"/>
+        </w:rPr>
+        <w:t xml:space="preserve">    </w:t>
+      </w:r>
+      <w:r>
+        <w:rPr>
+          <w:rStyle w:val="FunctionTok"/>
+        </w:rPr>
+        <w:t xml:space="preserve">command</w:t>
+      </w:r>
+      <w:r>
+        <w:rPr>
+          <w:rStyle w:val="KeywordTok"/>
+        </w:rPr>
+        <w:t xml:space="preserve">:</w:t>
+      </w:r>
+      <w:r>
+        <w:rPr>
+          <w:rStyle w:val="AttributeTok"/>
+        </w:rPr>
+        <w:t xml:space="preserve"> </w:t>
+      </w:r>
+      <w:r>
+        <w:rPr>
+          <w:rStyle w:val="StringTok"/>
+        </w:rPr>
+        <w:t xml:space="preserve">"deno test"</w:t>
+      </w:r>
+      <w:r>
+        <w:br/>
+      </w:r>
+      <w:r>
+        <w:br/>
+      </w:r>
+      <w:r>
+        <w:rPr>
+          <w:rStyle w:val="AttributeTok"/>
+        </w:rPr>
+        <w:t xml:space="preserve">  </w:t>
+      </w:r>
+      <w:r>
+        <w:rPr>
+          <w:rStyle w:val="FunctionTok"/>
+        </w:rPr>
         <w:t xml:space="preserve">build-slides</w:t>
       </w:r>
       <w:r>
@@ -1209,6 +1390,138 @@
           <w:rStyle w:val="StringTok"/>
         </w:rPr>
         <w:t xml:space="preserve">"docs/output.docbook.xml"</w:t>
+      </w:r>
+      <w:r>
+        <w:br/>
+      </w:r>
+      <w:r>
+        <w:br/>
+      </w:r>
+      <w:r>
+        <w:rPr>
+          <w:rStyle w:val="AttributeTok"/>
+        </w:rPr>
+        <w:t xml:space="preserve">  </w:t>
+      </w:r>
+      <w:r>
+        <w:rPr>
+          <w:rStyle w:val="FunctionTok"/>
+        </w:rPr>
+        <w:t xml:space="preserve">build-docx</w:t>
+      </w:r>
+      <w:r>
+        <w:rPr>
+          <w:rStyle w:val="KeywordTok"/>
+        </w:rPr>
+        <w:t xml:space="preserve">:</w:t>
+      </w:r>
+      <w:r>
+        <w:br/>
+      </w:r>
+      <w:r>
+        <w:rPr>
+          <w:rStyle w:val="AttributeTok"/>
+        </w:rPr>
+        <w:t xml:space="preserve">    </w:t>
+      </w:r>
+      <w:r>
+        <w:rPr>
+          <w:rStyle w:val="FunctionTok"/>
+        </w:rPr>
+        <w:t xml:space="preserve">image</w:t>
+      </w:r>
+      <w:r>
+        <w:rPr>
+          <w:rStyle w:val="KeywordTok"/>
+        </w:rPr>
+        <w:t xml:space="preserve">:</w:t>
+      </w:r>
+      <w:r>
+        <w:rPr>
+          <w:rStyle w:val="AttributeTok"/>
+        </w:rPr>
+        <w:t xml:space="preserve"> </w:t>
+      </w:r>
+      <w:r>
+        <w:rPr>
+          <w:rStyle w:val="StringTok"/>
+        </w:rPr>
+        <w:t xml:space="preserve">"pandoc/core"</w:t>
+      </w:r>
+      <w:r>
+        <w:br/>
+      </w:r>
+      <w:r>
+        <w:rPr>
+          <w:rStyle w:val="AttributeTok"/>
+        </w:rPr>
+        <w:t xml:space="preserve">    </w:t>
+      </w:r>
+      <w:r>
+        <w:rPr>
+          <w:rStyle w:val="FunctionTok"/>
+        </w:rPr>
+        <w:t xml:space="preserve">volumes</w:t>
+      </w:r>
+      <w:r>
+        <w:rPr>
+          <w:rStyle w:val="KeywordTok"/>
+        </w:rPr>
+        <w:t xml:space="preserve">:</w:t>
+      </w:r>
+      <w:r>
+        <w:br/>
+      </w:r>
+      <w:r>
+        <w:rPr>
+          <w:rStyle w:val="AttributeTok"/>
+        </w:rPr>
+        <w:t xml:space="preserve">      </w:t>
+      </w:r>
+      <w:r>
+        <w:rPr>
+          <w:rStyle w:val="KeywordTok"/>
+        </w:rPr>
+        <w:t xml:space="preserve">-</w:t>
+      </w:r>
+      <w:r>
+        <w:rPr>
+          <w:rStyle w:val="AttributeTok"/>
+        </w:rPr>
+        <w:t xml:space="preserve"> ./:/data/</w:t>
+      </w:r>
+      <w:r>
+        <w:br/>
+      </w:r>
+      <w:r>
+        <w:rPr>
+          <w:rStyle w:val="AttributeTok"/>
+        </w:rPr>
+        <w:t xml:space="preserve">    </w:t>
+      </w:r>
+      <w:r>
+        <w:rPr>
+          <w:rStyle w:val="FunctionTok"/>
+        </w:rPr>
+        <w:t xml:space="preserve">entrypoint</w:t>
+      </w:r>
+      <w:r>
+        <w:rPr>
+          <w:rStyle w:val="KeywordTok"/>
+        </w:rPr>
+        <w:t xml:space="preserve">:</w:t>
+      </w:r>
+      <w:r>
+        <w:rPr>
+          <w:rStyle w:val="AttributeTok"/>
+        </w:rPr>
+        <w:t xml:space="preserve"> </w:t>
+      </w:r>
+      <w:r>
+        <w:rPr>
+          <w:rStyle w:val="StringTok"/>
+        </w:rPr>
+        <w:t xml:space="preserve">"./generate-docx.sh"</w:t>
       </w:r>
     </w:p>
     <w:bookmarkEnd w:id="23"/>

</xml_diff>